<commit_message>
Converted PeeDee transcripts and added PeeDee and Beaver Creek interviews to site.
</commit_message>
<xml_diff>
--- a/NASCA-site/db/data/interviews/transcripts/docx/Pee-Dee_Chief-James-Caulder.docx
+++ b/NASCA-site/db/data/interviews/transcripts/docx/Pee-Dee_Chief-James-Caulder.docx
@@ -633,10 +633,12 @@
       </w:pPr>
       <w:r>
         <w:rPr/>
-        <w:t>JC:  [00.07.10.000]</w:t>
-        <w:tab/>
-        <w:tab/>
-        <w:t xml:space="preserve"> Snakes shed their skin every year and when they shed their skin its part of a tradition—like a rattlesnake they’ll shed it and add another—actually, why they shed it I don’t really know. </w:t>
+        <w:t>JC:</w:t>
+        <w:tab/>
+        <w:t>[00.07.10.000]</w:t>
+        <w:tab/>
+        <w:tab/>
+        <w:t xml:space="preserve"> Snakes shed their skin every year and when they shed their skin its part of a tradition—like a rattlesnake they’ll shed it and add another—actually, why they shed it I don’t really know.</w:t>
       </w:r>
     </w:p>
     <w:p>
@@ -1321,9 +1323,6 @@
         <w:t>[00:13:21.000]</w:t>
         <w:tab/>
         <w:tab/>
-      </w:r>
-      <w:r>
-        <w:rPr/>
         <w:t>[nods yes]</w:t>
       </w:r>
     </w:p>

</xml_diff>